<commit_message>
Added Color Scheme and Font within Core CSS, template fixes.
</commit_message>
<xml_diff>
--- a/Documentatie/Plan van Aanpak M&N Bodyfashion.docx
+++ b/Documentatie/Plan van Aanpak M&N Bodyfashion.docx
@@ -195,6 +195,13 @@
     </w:p>
     <w:sdt>
       <w:sdtPr>
+        <w:rPr>
+          <w:caps w:val="0"/>
+          <w:color w:val="auto"/>
+          <w:spacing w:val="0"/>
+          <w:sz w:val="20"/>
+          <w:szCs w:val="20"/>
+        </w:rPr>
         <w:id w:val="-1514136416"/>
         <w:docPartObj>
           <w:docPartGallery w:val="Table of Contents"/>
@@ -205,11 +212,6 @@
         <w:rPr>
           <w:b/>
           <w:bCs/>
-          <w:caps w:val="0"/>
-          <w:color w:val="auto"/>
-          <w:spacing w:val="0"/>
-          <w:sz w:val="20"/>
-          <w:szCs w:val="20"/>
         </w:rPr>
       </w:sdtEndPr>
       <w:sdtContent>
@@ -258,7 +260,7 @@
             </w:rPr>
             <w:fldChar w:fldCharType="separate"/>
           </w:r>
-          <w:hyperlink w:anchor="_Toc2161904" w:history="1">
+          <w:hyperlink w:anchor="_Toc2162670" w:history="1">
             <w:r>
               <w:rPr>
                 <w:rStyle w:val="Hyperlink"/>
@@ -286,7 +288,7 @@
                 <w:noProof/>
                 <w:webHidden/>
               </w:rPr>
-              <w:instrText xml:space="preserve"> PAGEREF _Toc2161904 \h </w:instrText>
+              <w:instrText xml:space="preserve"> PAGEREF _Toc2162670 \h </w:instrText>
             </w:r>
             <w:r>
               <w:rPr>
@@ -330,7 +332,7 @@
               <w:lang w:val="en-US"/>
             </w:rPr>
           </w:pPr>
-          <w:hyperlink w:anchor="_Toc2161905" w:history="1">
+          <w:hyperlink w:anchor="_Toc2162671" w:history="1">
             <w:r>
               <w:rPr>
                 <w:rStyle w:val="Hyperlink"/>
@@ -358,7 +360,7 @@
                 <w:noProof/>
                 <w:webHidden/>
               </w:rPr>
-              <w:instrText xml:space="preserve"> PAGEREF _Toc2161905 \h </w:instrText>
+              <w:instrText xml:space="preserve"> PAGEREF _Toc2162671 \h </w:instrText>
             </w:r>
             <w:r>
               <w:rPr>
@@ -402,7 +404,7 @@
               <w:lang w:val="en-US"/>
             </w:rPr>
           </w:pPr>
-          <w:hyperlink w:anchor="_Toc2161906" w:history="1">
+          <w:hyperlink w:anchor="_Toc2162672" w:history="1">
             <w:r>
               <w:rPr>
                 <w:rStyle w:val="Hyperlink"/>
@@ -429,7 +431,7 @@
                 <w:noProof/>
                 <w:webHidden/>
               </w:rPr>
-              <w:instrText xml:space="preserve"> PAGEREF _Toc2161906 \h </w:instrText>
+              <w:instrText xml:space="preserve"> PAGEREF _Toc2162672 \h </w:instrText>
             </w:r>
             <w:r>
               <w:rPr>
@@ -473,7 +475,7 @@
               <w:lang w:val="en-US"/>
             </w:rPr>
           </w:pPr>
-          <w:hyperlink w:anchor="_Toc2161907" w:history="1">
+          <w:hyperlink w:anchor="_Toc2162673" w:history="1">
             <w:r>
               <w:rPr>
                 <w:rStyle w:val="Hyperlink"/>
@@ -500,7 +502,7 @@
                 <w:noProof/>
                 <w:webHidden/>
               </w:rPr>
-              <w:instrText xml:space="preserve"> PAGEREF _Toc2161907 \h </w:instrText>
+              <w:instrText xml:space="preserve"> PAGEREF _Toc2162673 \h </w:instrText>
             </w:r>
             <w:r>
               <w:rPr>
@@ -544,7 +546,7 @@
               <w:lang w:val="en-US"/>
             </w:rPr>
           </w:pPr>
-          <w:hyperlink w:anchor="_Toc2161908" w:history="1">
+          <w:hyperlink w:anchor="_Toc2162674" w:history="1">
             <w:r>
               <w:rPr>
                 <w:rStyle w:val="Hyperlink"/>
@@ -571,7 +573,7 @@
                 <w:noProof/>
                 <w:webHidden/>
               </w:rPr>
-              <w:instrText xml:space="preserve"> PAGEREF _Toc2161908 \h </w:instrText>
+              <w:instrText xml:space="preserve"> PAGEREF _Toc2162674 \h </w:instrText>
             </w:r>
             <w:r>
               <w:rPr>
@@ -615,7 +617,7 @@
               <w:lang w:val="en-US"/>
             </w:rPr>
           </w:pPr>
-          <w:hyperlink w:anchor="_Toc2161909" w:history="1">
+          <w:hyperlink w:anchor="_Toc2162675" w:history="1">
             <w:r>
               <w:rPr>
                 <w:rStyle w:val="Hyperlink"/>
@@ -642,7 +644,7 @@
                 <w:noProof/>
                 <w:webHidden/>
               </w:rPr>
-              <w:instrText xml:space="preserve"> PAGEREF _Toc2161909 \h </w:instrText>
+              <w:instrText xml:space="preserve"> PAGEREF _Toc2162675 \h </w:instrText>
             </w:r>
             <w:r>
               <w:rPr>
@@ -686,7 +688,7 @@
               <w:lang w:val="en-US"/>
             </w:rPr>
           </w:pPr>
-          <w:hyperlink w:anchor="_Toc2161910" w:history="1">
+          <w:hyperlink w:anchor="_Toc2162676" w:history="1">
             <w:r>
               <w:rPr>
                 <w:rStyle w:val="Hyperlink"/>
@@ -713,7 +715,7 @@
                 <w:noProof/>
                 <w:webHidden/>
               </w:rPr>
-              <w:instrText xml:space="preserve"> PAGEREF _Toc2161910 \h </w:instrText>
+              <w:instrText xml:space="preserve"> PAGEREF _Toc2162676 \h </w:instrText>
             </w:r>
             <w:r>
               <w:rPr>
@@ -757,7 +759,7 @@
               <w:lang w:val="en-US"/>
             </w:rPr>
           </w:pPr>
-          <w:hyperlink w:anchor="_Toc2161911" w:history="1">
+          <w:hyperlink w:anchor="_Toc2162677" w:history="1">
             <w:r>
               <w:rPr>
                 <w:rStyle w:val="Hyperlink"/>
@@ -784,7 +786,7 @@
                 <w:noProof/>
                 <w:webHidden/>
               </w:rPr>
-              <w:instrText xml:space="preserve"> PAGEREF _Toc2161911 \h </w:instrText>
+              <w:instrText xml:space="preserve"> PAGEREF _Toc2162677 \h </w:instrText>
             </w:r>
             <w:r>
               <w:rPr>
@@ -828,7 +830,7 @@
               <w:lang w:val="en-US"/>
             </w:rPr>
           </w:pPr>
-          <w:hyperlink w:anchor="_Toc2161912" w:history="1">
+          <w:hyperlink w:anchor="_Toc2162678" w:history="1">
             <w:r>
               <w:rPr>
                 <w:rStyle w:val="Hyperlink"/>
@@ -856,7 +858,7 @@
                 <w:noProof/>
                 <w:webHidden/>
               </w:rPr>
-              <w:instrText xml:space="preserve"> PAGEREF _Toc2161912 \h </w:instrText>
+              <w:instrText xml:space="preserve"> PAGEREF _Toc2162678 \h </w:instrText>
             </w:r>
             <w:r>
               <w:rPr>
@@ -877,6 +879,148 @@
                 <w:webHidden/>
               </w:rPr>
               <w:t>11</w:t>
+            </w:r>
+            <w:r>
+              <w:rPr>
+                <w:noProof/>
+                <w:webHidden/>
+              </w:rPr>
+              <w:fldChar w:fldCharType="end"/>
+            </w:r>
+          </w:hyperlink>
+        </w:p>
+        <w:p>
+          <w:pPr>
+            <w:pStyle w:val="Inhopg2"/>
+            <w:tabs>
+              <w:tab w:val="right" w:leader="dot" w:pos="9350"/>
+            </w:tabs>
+            <w:rPr>
+              <w:noProof/>
+              <w:sz w:val="22"/>
+              <w:szCs w:val="22"/>
+              <w:lang w:val="en-US"/>
+            </w:rPr>
+          </w:pPr>
+          <w:hyperlink w:anchor="_Toc2162679" w:history="1">
+            <w:r>
+              <w:rPr>
+                <w:rStyle w:val="Hyperlink"/>
+                <w:noProof/>
+              </w:rPr>
+              <w:t>Color Scheme</w:t>
+            </w:r>
+            <w:r>
+              <w:rPr>
+                <w:noProof/>
+                <w:webHidden/>
+              </w:rPr>
+              <w:tab/>
+            </w:r>
+            <w:r>
+              <w:rPr>
+                <w:noProof/>
+                <w:webHidden/>
+              </w:rPr>
+              <w:fldChar w:fldCharType="begin"/>
+            </w:r>
+            <w:r>
+              <w:rPr>
+                <w:noProof/>
+                <w:webHidden/>
+              </w:rPr>
+              <w:instrText xml:space="preserve"> PAGEREF _Toc2162679 \h </w:instrText>
+            </w:r>
+            <w:r>
+              <w:rPr>
+                <w:noProof/>
+                <w:webHidden/>
+              </w:rPr>
+            </w:r>
+            <w:r>
+              <w:rPr>
+                <w:noProof/>
+                <w:webHidden/>
+              </w:rPr>
+              <w:fldChar w:fldCharType="separate"/>
+            </w:r>
+            <w:r>
+              <w:rPr>
+                <w:noProof/>
+                <w:webHidden/>
+              </w:rPr>
+              <w:t>11</w:t>
+            </w:r>
+            <w:r>
+              <w:rPr>
+                <w:noProof/>
+                <w:webHidden/>
+              </w:rPr>
+              <w:fldChar w:fldCharType="end"/>
+            </w:r>
+          </w:hyperlink>
+        </w:p>
+        <w:p>
+          <w:pPr>
+            <w:pStyle w:val="Inhopg2"/>
+            <w:tabs>
+              <w:tab w:val="right" w:leader="dot" w:pos="9350"/>
+            </w:tabs>
+            <w:rPr>
+              <w:noProof/>
+              <w:sz w:val="22"/>
+              <w:szCs w:val="22"/>
+              <w:lang w:val="en-US"/>
+            </w:rPr>
+          </w:pPr>
+          <w:hyperlink w:anchor="_Toc2162680" w:history="1">
+            <w:r>
+              <w:rPr>
+                <w:rStyle w:val="Hyperlink"/>
+                <w:noProof/>
+              </w:rPr>
+              <w:t>Font</w:t>
+            </w:r>
+            <w:r>
+              <w:rPr>
+                <w:noProof/>
+                <w:webHidden/>
+              </w:rPr>
+              <w:tab/>
+            </w:r>
+            <w:r>
+              <w:rPr>
+                <w:noProof/>
+                <w:webHidden/>
+              </w:rPr>
+              <w:fldChar w:fldCharType="begin"/>
+            </w:r>
+            <w:r>
+              <w:rPr>
+                <w:noProof/>
+                <w:webHidden/>
+              </w:rPr>
+              <w:instrText xml:space="preserve"> PAGEREF _Toc2162680 \h </w:instrText>
+            </w:r>
+            <w:r>
+              <w:rPr>
+                <w:noProof/>
+                <w:webHidden/>
+              </w:rPr>
+            </w:r>
+            <w:r>
+              <w:rPr>
+                <w:noProof/>
+                <w:webHidden/>
+              </w:rPr>
+              <w:fldChar w:fldCharType="separate"/>
+            </w:r>
+            <w:r>
+              <w:rPr>
+                <w:noProof/>
+                <w:webHidden/>
+              </w:rPr>
+              <w:t>12</w:t>
             </w:r>
             <w:r>
               <w:rPr>
@@ -940,8 +1084,6 @@
           <w:sz w:val="24"/>
         </w:rPr>
       </w:pPr>
-      <w:bookmarkStart w:id="0" w:name="_GoBack"/>
-      <w:bookmarkEnd w:id="0"/>
     </w:p>
     <w:p>
       <w:pPr>
@@ -1041,44 +1183,12 @@
     </w:p>
     <w:p>
       <w:pPr>
-        <w:rPr>
-          <w:rFonts w:ascii="Arial" w:hAnsi="Arial" w:cs="Arial"/>
-          <w:sz w:val="24"/>
-        </w:rPr>
-      </w:pPr>
-    </w:p>
-    <w:p>
-      <w:pPr>
-        <w:rPr>
-          <w:rFonts w:ascii="Arial" w:hAnsi="Arial" w:cs="Arial"/>
-          <w:sz w:val="24"/>
-        </w:rPr>
-      </w:pPr>
-    </w:p>
-    <w:p>
-      <w:pPr>
-        <w:rPr>
-          <w:rFonts w:ascii="Arial" w:hAnsi="Arial" w:cs="Arial"/>
-          <w:sz w:val="24"/>
-        </w:rPr>
-      </w:pPr>
-    </w:p>
-    <w:p>
-      <w:pPr>
+        <w:pStyle w:val="Kop1"/>
         <w:rPr>
           <w:rFonts w:ascii="Britannic Bold" w:hAnsi="Britannic Bold" w:cs="Arial"/>
-          <w:sz w:val="28"/>
-        </w:rPr>
-      </w:pPr>
-    </w:p>
-    <w:p>
-      <w:pPr>
-        <w:pStyle w:val="Kop1"/>
-        <w:rPr>
-          <w:rFonts w:ascii="Britannic Bold" w:hAnsi="Britannic Bold" w:cs="Arial"/>
-        </w:rPr>
-      </w:pPr>
-      <w:bookmarkStart w:id="1" w:name="_Toc2161904"/>
+        </w:rPr>
+      </w:pPr>
+      <w:bookmarkStart w:id="0" w:name="_Toc2162670"/>
       <w:r>
         <w:rPr>
           <w:rFonts w:ascii="Britannic Bold" w:hAnsi="Britannic Bold" w:cs="Arial"/>
@@ -1091,7 +1201,7 @@
         </w:rPr>
         <w:t>Taakverdeling</w:t>
       </w:r>
-      <w:bookmarkEnd w:id="1"/>
+      <w:bookmarkEnd w:id="0"/>
     </w:p>
     <w:p/>
     <w:tbl>
@@ -1524,14 +1634,7 @@
                 <w:rFonts w:ascii="Arial" w:hAnsi="Arial" w:cs="Arial"/>
                 <w:sz w:val="24"/>
               </w:rPr>
-              <w:t xml:space="preserve"> </w:t>
-            </w:r>
-            <w:r>
-              <w:rPr>
-                <w:rFonts w:ascii="Arial" w:hAnsi="Arial" w:cs="Arial"/>
-                <w:sz w:val="24"/>
-              </w:rPr>
-              <w:t>(Site)</w:t>
+              <w:t xml:space="preserve"> (Site)</w:t>
             </w:r>
           </w:p>
         </w:tc>
@@ -1651,14 +1754,7 @@
                 <w:rFonts w:ascii="Arial" w:hAnsi="Arial" w:cs="Arial"/>
                 <w:sz w:val="24"/>
               </w:rPr>
-              <w:t xml:space="preserve"> </w:t>
-            </w:r>
-            <w:r>
-              <w:rPr>
-                <w:rFonts w:ascii="Arial" w:hAnsi="Arial" w:cs="Arial"/>
-                <w:sz w:val="24"/>
-              </w:rPr>
-              <w:t>(Site)</w:t>
+              <w:t xml:space="preserve"> (Site)</w:t>
             </w:r>
           </w:p>
         </w:tc>
@@ -1778,14 +1874,7 @@
                 <w:rFonts w:ascii="Arial" w:hAnsi="Arial" w:cs="Arial"/>
                 <w:sz w:val="24"/>
               </w:rPr>
-              <w:t xml:space="preserve"> </w:t>
-            </w:r>
-            <w:r>
-              <w:rPr>
-                <w:rFonts w:ascii="Arial" w:hAnsi="Arial" w:cs="Arial"/>
-                <w:sz w:val="24"/>
-              </w:rPr>
-              <w:t>(Site)</w:t>
+              <w:t xml:space="preserve"> (Site)</w:t>
             </w:r>
           </w:p>
         </w:tc>
@@ -2043,14 +2132,7 @@
                 <w:rFonts w:ascii="Arial" w:hAnsi="Arial" w:cs="Arial"/>
                 <w:sz w:val="24"/>
               </w:rPr>
-              <w:t xml:space="preserve">Merken pagina </w:t>
-            </w:r>
-            <w:r>
-              <w:rPr>
-                <w:rFonts w:ascii="Arial" w:hAnsi="Arial" w:cs="Arial"/>
-                <w:sz w:val="24"/>
-              </w:rPr>
-              <w:t>(Site)</w:t>
+              <w:t>Merken pagina (Site)</w:t>
             </w:r>
           </w:p>
         </w:tc>
@@ -2136,14 +2218,7 @@
                 <w:rFonts w:ascii="Arial" w:hAnsi="Arial" w:cs="Arial"/>
                 <w:sz w:val="24"/>
               </w:rPr>
-              <w:t xml:space="preserve">Klantspaarsysteem pagina </w:t>
-            </w:r>
-            <w:r>
-              <w:rPr>
-                <w:rFonts w:ascii="Arial" w:hAnsi="Arial" w:cs="Arial"/>
-                <w:sz w:val="24"/>
-              </w:rPr>
-              <w:t>(Site)</w:t>
+              <w:t>Klantspaarsysteem pagina (Site)</w:t>
             </w:r>
           </w:p>
         </w:tc>
@@ -2229,14 +2304,7 @@
                 <w:rFonts w:ascii="Arial" w:hAnsi="Arial" w:cs="Arial"/>
                 <w:sz w:val="24"/>
               </w:rPr>
-              <w:t xml:space="preserve">Acties pagina </w:t>
-            </w:r>
-            <w:r>
-              <w:rPr>
-                <w:rFonts w:ascii="Arial" w:hAnsi="Arial" w:cs="Arial"/>
-                <w:sz w:val="24"/>
-              </w:rPr>
-              <w:t>(Site)</w:t>
+              <w:t>Acties pagina (Site)</w:t>
             </w:r>
           </w:p>
         </w:tc>
@@ -2322,14 +2390,7 @@
                 <w:rFonts w:ascii="Arial" w:hAnsi="Arial" w:cs="Arial"/>
                 <w:sz w:val="24"/>
               </w:rPr>
-              <w:t xml:space="preserve">Contact pagina </w:t>
-            </w:r>
-            <w:r>
-              <w:rPr>
-                <w:rFonts w:ascii="Arial" w:hAnsi="Arial" w:cs="Arial"/>
-                <w:sz w:val="24"/>
-              </w:rPr>
-              <w:t>(Site)</w:t>
+              <w:t>Contact pagina (Site)</w:t>
             </w:r>
           </w:p>
         </w:tc>
@@ -2394,7 +2455,6 @@
                 <w:rFonts w:ascii="Arial" w:hAnsi="Arial" w:cs="Arial"/>
                 <w:sz w:val="24"/>
               </w:rPr>
-              <w:lastRenderedPageBreak/>
               <w:t>20-03-2019</w:t>
             </w:r>
           </w:p>
@@ -2518,14 +2578,7 @@
                 <w:rFonts w:ascii="Arial" w:hAnsi="Arial" w:cs="Arial"/>
                 <w:sz w:val="24"/>
               </w:rPr>
-              <w:t xml:space="preserve">Contactformulier </w:t>
-            </w:r>
-            <w:r>
-              <w:rPr>
-                <w:rFonts w:ascii="Arial" w:hAnsi="Arial" w:cs="Arial"/>
-                <w:sz w:val="24"/>
-              </w:rPr>
-              <w:t>(Site)</w:t>
+              <w:t>Contactformulier (Site)</w:t>
             </w:r>
           </w:p>
         </w:tc>
@@ -2604,28 +2657,28 @@
           <w:rFonts w:ascii="Britannic Bold" w:hAnsi="Britannic Bold" w:cs="Arial"/>
         </w:rPr>
       </w:pPr>
-      <w:bookmarkStart w:id="2" w:name="_Toc2161905"/>
+      <w:bookmarkStart w:id="1" w:name="_Toc2162671"/>
       <w:r>
         <w:rPr>
           <w:rFonts w:ascii="Britannic Bold" w:hAnsi="Britannic Bold" w:cs="Arial"/>
         </w:rPr>
         <w:t>Website Mockup</w:t>
       </w:r>
-      <w:bookmarkEnd w:id="2"/>
+      <w:bookmarkEnd w:id="1"/>
     </w:p>
     <w:p/>
     <w:p>
       <w:pPr>
         <w:pStyle w:val="Kop2"/>
       </w:pPr>
-      <w:bookmarkStart w:id="3" w:name="_Toc2161906"/>
+      <w:bookmarkStart w:id="2" w:name="_Toc2162672"/>
       <w:r>
         <w:t xml:space="preserve">Home </w:t>
       </w:r>
       <w:r>
         <w:t>Pagina</w:t>
       </w:r>
-      <w:bookmarkEnd w:id="3"/>
+      <w:bookmarkEnd w:id="2"/>
     </w:p>
     <w:p>
       <w:pPr>
@@ -2637,7 +2690,6 @@
         <w:rPr>
           <w:noProof/>
         </w:rPr>
-        <w:lastRenderedPageBreak/>
         <w:drawing>
           <wp:inline distT="0" distB="0" distL="0" distR="0" wp14:anchorId="74C7DD8B">
             <wp:extent cx="3698100" cy="4979794"/>
@@ -2690,22 +2742,23 @@
     </w:p>
     <w:p/>
     <w:p/>
+    <w:p/>
+    <w:p/>
     <w:p>
       <w:pPr>
         <w:pStyle w:val="Kop2"/>
       </w:pPr>
-      <w:bookmarkStart w:id="4" w:name="_Toc2161907"/>
+      <w:bookmarkStart w:id="3" w:name="_Toc2162673"/>
       <w:r>
         <w:t>Over Ons pagina</w:t>
       </w:r>
-      <w:bookmarkEnd w:id="4"/>
+      <w:bookmarkEnd w:id="3"/>
     </w:p>
     <w:p>
       <w:r>
         <w:rPr>
           <w:noProof/>
         </w:rPr>
-        <w:lastRenderedPageBreak/>
         <w:drawing>
           <wp:inline distT="0" distB="0" distL="0" distR="0">
             <wp:extent cx="3914775" cy="6169196"/>
@@ -2758,13 +2811,15 @@
     </w:p>
     <w:p/>
     <w:p/>
-    <w:p/>
-    <w:p/>
+    <w:p>
+      <w:bookmarkStart w:id="4" w:name="_GoBack"/>
+      <w:bookmarkEnd w:id="4"/>
+    </w:p>
     <w:p>
       <w:pPr>
         <w:pStyle w:val="Kop2"/>
       </w:pPr>
-      <w:bookmarkStart w:id="5" w:name="_Toc2161908"/>
+      <w:bookmarkStart w:id="5" w:name="_Toc2162674"/>
       <w:r>
         <w:t>Merken Pagina</w:t>
       </w:r>
@@ -2775,7 +2830,6 @@
         <w:rPr>
           <w:noProof/>
         </w:rPr>
-        <w:lastRenderedPageBreak/>
         <w:drawing>
           <wp:anchor distT="0" distB="0" distL="114300" distR="114300" simplePos="0" relativeHeight="251658240" behindDoc="0" locked="0" layoutInCell="1" allowOverlap="1" wp14:anchorId="70635E1F">
             <wp:simplePos x="0" y="0"/>
@@ -2841,8 +2895,9 @@
       <w:pPr>
         <w:pStyle w:val="Kop2"/>
       </w:pPr>
-      <w:bookmarkStart w:id="6" w:name="_Toc2161909"/>
+      <w:bookmarkStart w:id="6" w:name="_Toc2162675"/>
       <w:r>
+        <w:lastRenderedPageBreak/>
         <w:t>Klantspaarsysteem Pagina</w:t>
       </w:r>
       <w:bookmarkEnd w:id="6"/>
@@ -2852,7 +2907,6 @@
         <w:rPr>
           <w:noProof/>
         </w:rPr>
-        <w:lastRenderedPageBreak/>
         <w:drawing>
           <wp:inline distT="0" distB="0" distL="0" distR="0">
             <wp:extent cx="4943297" cy="5930900"/>
@@ -2912,7 +2966,7 @@
       <w:pPr>
         <w:pStyle w:val="Kop2"/>
       </w:pPr>
-      <w:bookmarkStart w:id="7" w:name="_Toc2161910"/>
+      <w:bookmarkStart w:id="7" w:name="_Toc2162676"/>
       <w:r>
         <w:lastRenderedPageBreak/>
         <w:t>Acties Pagina</w:t>
@@ -2982,7 +3036,7 @@
       <w:pPr>
         <w:pStyle w:val="Kop2"/>
       </w:pPr>
-      <w:bookmarkStart w:id="8" w:name="_Toc2161911"/>
+      <w:bookmarkStart w:id="8" w:name="_Toc2162677"/>
       <w:r>
         <w:lastRenderedPageBreak/>
         <w:t>Contact Pagina</w:t>
@@ -3052,7 +3106,7 @@
           <w:rFonts w:ascii="Britannic Bold" w:hAnsi="Britannic Bold" w:cs="Arial"/>
         </w:rPr>
       </w:pPr>
-      <w:bookmarkStart w:id="9" w:name="_Toc2161912"/>
+      <w:bookmarkStart w:id="9" w:name="_Toc2162678"/>
       <w:r>
         <w:rPr>
           <w:rFonts w:ascii="Britannic Bold" w:hAnsi="Britannic Bold" w:cs="Arial"/>
@@ -3062,9 +3116,446 @@
       </w:r>
       <w:bookmarkEnd w:id="9"/>
     </w:p>
+    <w:p>
+      <w:pPr>
+        <w:pStyle w:val="Kop2"/>
+      </w:pPr>
+      <w:bookmarkStart w:id="10" w:name="_Toc2162679"/>
+      <w:r>
+        <w:t>Color Scheme</w:t>
+      </w:r>
+      <w:bookmarkEnd w:id="10"/>
+    </w:p>
+    <w:p>
+      <w:r>
+        <w:rPr>
+          <w:noProof/>
+        </w:rPr>
+        <w:drawing>
+          <wp:inline distT="0" distB="0" distL="0" distR="0">
+            <wp:extent cx="5736590" cy="3777615"/>
+            <wp:effectExtent l="0" t="0" r="0" b="0"/>
+            <wp:docPr id="2" name="Afbeelding 2" descr="https://lh3.googleusercontent.com/7z8t9tygOsP0rMncsfPodU0bTleb4uv3TUqj9pYaeVOj04Hkx15yJ_fM_HYT2OidVUxSFl13cX1xDefnDAt9QRGPSpGItI0o6NuyBZFcAISatAnZfCxsxOavkCdPWl841dDzyMwO"/>
+            <wp:cNvGraphicFramePr>
+              <a:graphicFrameLocks xmlns:a="http://schemas.openxmlformats.org/drawingml/2006/main" noChangeAspect="1"/>
+            </wp:cNvGraphicFramePr>
+            <a:graphic xmlns:a="http://schemas.openxmlformats.org/drawingml/2006/main">
+              <a:graphicData uri="http://schemas.openxmlformats.org/drawingml/2006/picture">
+                <pic:pic xmlns:pic="http://schemas.openxmlformats.org/drawingml/2006/picture">
+                  <pic:nvPicPr>
+                    <pic:cNvPr id="0" name="docs-internal-guid-bd27c1f6-7fff-26f2-d15a-19ba6f2c9e12" descr="https://lh3.googleusercontent.com/7z8t9tygOsP0rMncsfPodU0bTleb4uv3TUqj9pYaeVOj04Hkx15yJ_fM_HYT2OidVUxSFl13cX1xDefnDAt9QRGPSpGItI0o6NuyBZFcAISatAnZfCxsxOavkCdPWl841dDzyMwO"/>
+                    <pic:cNvPicPr>
+                      <a:picLocks noChangeAspect="1" noChangeArrowheads="1"/>
+                    </pic:cNvPicPr>
+                  </pic:nvPicPr>
+                  <pic:blipFill>
+                    <a:blip r:embed="rId14">
+                      <a:extLst>
+                        <a:ext uri="{28A0092B-C50C-407E-A947-70E740481C1C}">
+                          <a14:useLocalDpi xmlns:a14="http://schemas.microsoft.com/office/drawing/2010/main" val="0"/>
+                        </a:ext>
+                      </a:extLst>
+                    </a:blip>
+                    <a:srcRect/>
+                    <a:stretch>
+                      <a:fillRect/>
+                    </a:stretch>
+                  </pic:blipFill>
+                  <pic:spPr bwMode="auto">
+                    <a:xfrm>
+                      <a:off x="0" y="0"/>
+                      <a:ext cx="5736590" cy="3777615"/>
+                    </a:xfrm>
+                    <a:prstGeom prst="rect">
+                      <a:avLst/>
+                    </a:prstGeom>
+                    <a:noFill/>
+                    <a:ln>
+                      <a:noFill/>
+                    </a:ln>
+                  </pic:spPr>
+                </pic:pic>
+              </a:graphicData>
+            </a:graphic>
+          </wp:inline>
+        </w:drawing>
+      </w:r>
+    </w:p>
+    <w:p>
+      <w:pPr>
+        <w:rPr>
+          <w:rFonts w:ascii="Arial" w:hAnsi="Arial" w:cs="Arial"/>
+          <w:sz w:val="24"/>
+        </w:rPr>
+      </w:pPr>
+      <w:r>
+        <w:rPr>
+          <w:rFonts w:ascii="Arial" w:hAnsi="Arial" w:cs="Arial"/>
+          <w:sz w:val="24"/>
+        </w:rPr>
+        <w:t xml:space="preserve">Dit </w:t>
+      </w:r>
+      <w:proofErr w:type="spellStart"/>
+      <w:r>
+        <w:rPr>
+          <w:rFonts w:ascii="Arial" w:hAnsi="Arial" w:cs="Arial"/>
+          <w:sz w:val="24"/>
+        </w:rPr>
+        <w:t>color</w:t>
+      </w:r>
+      <w:proofErr w:type="spellEnd"/>
+      <w:r>
+        <w:rPr>
+          <w:rFonts w:ascii="Arial" w:hAnsi="Arial" w:cs="Arial"/>
+          <w:sz w:val="24"/>
+        </w:rPr>
+        <w:t xml:space="preserve"> </w:t>
+      </w:r>
+      <w:proofErr w:type="spellStart"/>
+      <w:r>
+        <w:rPr>
+          <w:rFonts w:ascii="Arial" w:hAnsi="Arial" w:cs="Arial"/>
+          <w:sz w:val="24"/>
+        </w:rPr>
+        <w:t>scheme</w:t>
+      </w:r>
+      <w:proofErr w:type="spellEnd"/>
+      <w:r>
+        <w:rPr>
+          <w:rFonts w:ascii="Arial" w:hAnsi="Arial" w:cs="Arial"/>
+          <w:sz w:val="24"/>
+        </w:rPr>
+        <w:t xml:space="preserve"> is onder voorbehoud, kan in het realisatieproces gewijzigd worden. </w:t>
+      </w:r>
+    </w:p>
+    <w:p>
+      <w:pPr>
+        <w:rPr>
+          <w:rFonts w:ascii="Arial" w:hAnsi="Arial" w:cs="Arial"/>
+          <w:sz w:val="24"/>
+        </w:rPr>
+      </w:pPr>
+    </w:p>
+    <w:p>
+      <w:pPr>
+        <w:rPr>
+          <w:rFonts w:ascii="Arial" w:hAnsi="Arial" w:cs="Arial"/>
+          <w:sz w:val="24"/>
+        </w:rPr>
+      </w:pPr>
+    </w:p>
+    <w:p>
+      <w:pPr>
+        <w:rPr>
+          <w:rFonts w:ascii="Arial" w:hAnsi="Arial" w:cs="Arial"/>
+          <w:sz w:val="24"/>
+        </w:rPr>
+      </w:pPr>
+    </w:p>
+    <w:p>
+      <w:pPr>
+        <w:rPr>
+          <w:rFonts w:ascii="Arial" w:hAnsi="Arial" w:cs="Arial"/>
+          <w:sz w:val="24"/>
+        </w:rPr>
+      </w:pPr>
+    </w:p>
+    <w:p>
+      <w:pPr>
+        <w:rPr>
+          <w:rFonts w:ascii="Arial" w:hAnsi="Arial" w:cs="Arial"/>
+          <w:sz w:val="24"/>
+        </w:rPr>
+      </w:pPr>
+    </w:p>
+    <w:p>
+      <w:pPr>
+        <w:rPr>
+          <w:rFonts w:ascii="Arial" w:hAnsi="Arial" w:cs="Arial"/>
+          <w:sz w:val="24"/>
+        </w:rPr>
+      </w:pPr>
+    </w:p>
+    <w:p>
+      <w:pPr>
+        <w:rPr>
+          <w:rFonts w:ascii="Arial" w:hAnsi="Arial" w:cs="Arial"/>
+          <w:sz w:val="24"/>
+        </w:rPr>
+      </w:pPr>
+    </w:p>
+    <w:p>
+      <w:pPr>
+        <w:rPr>
+          <w:rFonts w:ascii="Arial" w:hAnsi="Arial" w:cs="Arial"/>
+          <w:sz w:val="24"/>
+        </w:rPr>
+      </w:pPr>
+    </w:p>
+    <w:p>
+      <w:pPr>
+        <w:rPr>
+          <w:rFonts w:ascii="Arial" w:hAnsi="Arial" w:cs="Arial"/>
+          <w:sz w:val="24"/>
+        </w:rPr>
+      </w:pPr>
+    </w:p>
+    <w:p>
+      <w:pPr>
+        <w:pStyle w:val="Kop2"/>
+      </w:pPr>
+      <w:bookmarkStart w:id="11" w:name="_Toc2162680"/>
+      <w:r>
+        <w:lastRenderedPageBreak/>
+        <w:t>Font</w:t>
+      </w:r>
+      <w:bookmarkEnd w:id="11"/>
+    </w:p>
+    <w:p>
+      <w:pPr>
+        <w:pStyle w:val="Normaalweb"/>
+        <w:numPr>
+          <w:ilvl w:val="0"/>
+          <w:numId w:val="7"/>
+        </w:numPr>
+        <w:spacing w:before="0" w:beforeAutospacing="0" w:after="0" w:afterAutospacing="0"/>
+        <w:textAlignment w:val="baseline"/>
+        <w:rPr>
+          <w:rFonts w:ascii="Arial" w:hAnsi="Arial" w:cs="Arial"/>
+          <w:color w:val="000000"/>
+          <w:sz w:val="22"/>
+          <w:szCs w:val="22"/>
+        </w:rPr>
+      </w:pPr>
+      <w:r>
+        <w:rPr>
+          <w:rFonts w:ascii="Arial" w:hAnsi="Arial" w:cs="Arial"/>
+          <w:color w:val="000000"/>
+          <w:sz w:val="22"/>
+          <w:szCs w:val="22"/>
+        </w:rPr>
+        <w:t xml:space="preserve">&lt;link </w:t>
+      </w:r>
+      <w:proofErr w:type="spellStart"/>
+      <w:r>
+        <w:rPr>
+          <w:rFonts w:ascii="Arial" w:hAnsi="Arial" w:cs="Arial"/>
+          <w:color w:val="000000"/>
+          <w:sz w:val="22"/>
+          <w:szCs w:val="22"/>
+        </w:rPr>
+        <w:t>href</w:t>
+      </w:r>
+      <w:proofErr w:type="spellEnd"/>
+      <w:r>
+        <w:rPr>
+          <w:rFonts w:ascii="Arial" w:hAnsi="Arial" w:cs="Arial"/>
+          <w:color w:val="000000"/>
+          <w:sz w:val="22"/>
+          <w:szCs w:val="22"/>
+        </w:rPr>
+        <w:t>="https://fonts.googleapis.com/</w:t>
+      </w:r>
+      <w:proofErr w:type="spellStart"/>
+      <w:r>
+        <w:rPr>
+          <w:rFonts w:ascii="Arial" w:hAnsi="Arial" w:cs="Arial"/>
+          <w:color w:val="000000"/>
+          <w:sz w:val="22"/>
+          <w:szCs w:val="22"/>
+        </w:rPr>
+        <w:t>css?family</w:t>
+      </w:r>
+      <w:proofErr w:type="spellEnd"/>
+      <w:r>
+        <w:rPr>
+          <w:rFonts w:ascii="Arial" w:hAnsi="Arial" w:cs="Arial"/>
+          <w:color w:val="000000"/>
+          <w:sz w:val="22"/>
+          <w:szCs w:val="22"/>
+        </w:rPr>
+        <w:t xml:space="preserve">=Amiri:400i" </w:t>
+      </w:r>
+      <w:proofErr w:type="spellStart"/>
+      <w:r>
+        <w:rPr>
+          <w:rFonts w:ascii="Arial" w:hAnsi="Arial" w:cs="Arial"/>
+          <w:color w:val="000000"/>
+          <w:sz w:val="22"/>
+          <w:szCs w:val="22"/>
+        </w:rPr>
+        <w:t>rel</w:t>
+      </w:r>
+      <w:proofErr w:type="spellEnd"/>
+      <w:r>
+        <w:rPr>
+          <w:rFonts w:ascii="Arial" w:hAnsi="Arial" w:cs="Arial"/>
+          <w:color w:val="000000"/>
+          <w:sz w:val="22"/>
+          <w:szCs w:val="22"/>
+        </w:rPr>
+        <w:t xml:space="preserve">="stylesheet"&gt; </w:t>
+      </w:r>
+    </w:p>
+    <w:p>
+      <w:pPr>
+        <w:pStyle w:val="Normaalweb"/>
+        <w:numPr>
+          <w:ilvl w:val="0"/>
+          <w:numId w:val="7"/>
+        </w:numPr>
+        <w:spacing w:before="0" w:beforeAutospacing="0" w:after="0" w:afterAutospacing="0"/>
+        <w:textAlignment w:val="baseline"/>
+        <w:rPr>
+          <w:rFonts w:ascii="Arial" w:hAnsi="Arial" w:cs="Arial"/>
+          <w:color w:val="000000"/>
+          <w:sz w:val="22"/>
+          <w:szCs w:val="22"/>
+        </w:rPr>
+      </w:pPr>
+      <w:r>
+        <w:rPr>
+          <w:rFonts w:ascii="Arial" w:hAnsi="Arial" w:cs="Arial"/>
+          <w:color w:val="000000"/>
+          <w:sz w:val="22"/>
+          <w:szCs w:val="22"/>
+        </w:rPr>
+        <w:t xml:space="preserve">&lt;link href="https://fonts.googleapis.com/css?family=IM+Fell+Great+Primer" </w:t>
+      </w:r>
+      <w:proofErr w:type="spellStart"/>
+      <w:r>
+        <w:rPr>
+          <w:rFonts w:ascii="Arial" w:hAnsi="Arial" w:cs="Arial"/>
+          <w:color w:val="000000"/>
+          <w:sz w:val="22"/>
+          <w:szCs w:val="22"/>
+        </w:rPr>
+        <w:t>rel</w:t>
+      </w:r>
+      <w:proofErr w:type="spellEnd"/>
+      <w:r>
+        <w:rPr>
+          <w:rFonts w:ascii="Arial" w:hAnsi="Arial" w:cs="Arial"/>
+          <w:color w:val="000000"/>
+          <w:sz w:val="22"/>
+          <w:szCs w:val="22"/>
+        </w:rPr>
+        <w:t xml:space="preserve">="stylesheet"&gt; </w:t>
+      </w:r>
+    </w:p>
+    <w:p>
+      <w:r>
+        <w:rPr>
+          <w:noProof/>
+        </w:rPr>
+        <w:drawing>
+          <wp:inline distT="0" distB="0" distL="0" distR="0">
+            <wp:extent cx="4375785" cy="1263015"/>
+            <wp:effectExtent l="0" t="0" r="5715" b="0"/>
+            <wp:docPr id="9" name="Afbeelding 9" descr="https://lh3.googleusercontent.com/Cet-R1CqObiRWLHtWyD2noa_Kiu7VUY0NKXUMMZr8pf0ZJZmiv9H-C5DeJ_O6W9R9INUT8kLutch0bzoPdv2AuPCVuzgHR9qnydOOTqxoqh6r92sDXinSd6d9RAE-jhvnebMnZkk"/>
+            <wp:cNvGraphicFramePr>
+              <a:graphicFrameLocks xmlns:a="http://schemas.openxmlformats.org/drawingml/2006/main" noChangeAspect="1"/>
+            </wp:cNvGraphicFramePr>
+            <a:graphic xmlns:a="http://schemas.openxmlformats.org/drawingml/2006/main">
+              <a:graphicData uri="http://schemas.openxmlformats.org/drawingml/2006/picture">
+                <pic:pic xmlns:pic="http://schemas.openxmlformats.org/drawingml/2006/picture">
+                  <pic:nvPicPr>
+                    <pic:cNvPr id="0" name="docs-internal-guid-9d4265c0-7fff-4d10-0176-83b6b4169d9f" descr="https://lh3.googleusercontent.com/Cet-R1CqObiRWLHtWyD2noa_Kiu7VUY0NKXUMMZr8pf0ZJZmiv9H-C5DeJ_O6W9R9INUT8kLutch0bzoPdv2AuPCVuzgHR9qnydOOTqxoqh6r92sDXinSd6d9RAE-jhvnebMnZkk"/>
+                    <pic:cNvPicPr>
+                      <a:picLocks noChangeAspect="1" noChangeArrowheads="1"/>
+                    </pic:cNvPicPr>
+                  </pic:nvPicPr>
+                  <pic:blipFill>
+                    <a:blip r:embed="rId15">
+                      <a:extLst>
+                        <a:ext uri="{28A0092B-C50C-407E-A947-70E740481C1C}">
+                          <a14:useLocalDpi xmlns:a14="http://schemas.microsoft.com/office/drawing/2010/main" val="0"/>
+                        </a:ext>
+                      </a:extLst>
+                    </a:blip>
+                    <a:srcRect/>
+                    <a:stretch>
+                      <a:fillRect/>
+                    </a:stretch>
+                  </pic:blipFill>
+                  <pic:spPr bwMode="auto">
+                    <a:xfrm>
+                      <a:off x="0" y="0"/>
+                      <a:ext cx="4375785" cy="1263015"/>
+                    </a:xfrm>
+                    <a:prstGeom prst="rect">
+                      <a:avLst/>
+                    </a:prstGeom>
+                    <a:noFill/>
+                    <a:ln>
+                      <a:noFill/>
+                    </a:ln>
+                  </pic:spPr>
+                </pic:pic>
+              </a:graphicData>
+            </a:graphic>
+          </wp:inline>
+        </w:drawing>
+      </w:r>
+    </w:p>
+    <w:p>
+      <w:r>
+        <w:rPr>
+          <w:noProof/>
+        </w:rPr>
+        <w:drawing>
+          <wp:inline distT="0" distB="0" distL="0" distR="0">
+            <wp:extent cx="3548743" cy="1993109"/>
+            <wp:effectExtent l="0" t="0" r="0" b="7620"/>
+            <wp:docPr id="10" name="Afbeelding 10" descr="https://lh4.googleusercontent.com/6mxZeYS0KAGogb__Y15Y2EDaVLUWiBed4fDDRVjLil-tQ8Olfj24I3ARabRRVpZdO-FUBw55DQXwuL0DCoVQ7DTbfEoqeewjZKpXwVjcAKD2W16mmRVC6TLUyx43F-4GuCR_H8Dv"/>
+            <wp:cNvGraphicFramePr>
+              <a:graphicFrameLocks xmlns:a="http://schemas.openxmlformats.org/drawingml/2006/main" noChangeAspect="1"/>
+            </wp:cNvGraphicFramePr>
+            <a:graphic xmlns:a="http://schemas.openxmlformats.org/drawingml/2006/main">
+              <a:graphicData uri="http://schemas.openxmlformats.org/drawingml/2006/picture">
+                <pic:pic xmlns:pic="http://schemas.openxmlformats.org/drawingml/2006/picture">
+                  <pic:nvPicPr>
+                    <pic:cNvPr id="0" name="docs-internal-guid-1be9056e-7fff-6327-c986-657a649c9f8a" descr="https://lh4.googleusercontent.com/6mxZeYS0KAGogb__Y15Y2EDaVLUWiBed4fDDRVjLil-tQ8Olfj24I3ARabRRVpZdO-FUBw55DQXwuL0DCoVQ7DTbfEoqeewjZKpXwVjcAKD2W16mmRVC6TLUyx43F-4GuCR_H8Dv"/>
+                    <pic:cNvPicPr>
+                      <a:picLocks noChangeAspect="1" noChangeArrowheads="1"/>
+                    </pic:cNvPicPr>
+                  </pic:nvPicPr>
+                  <pic:blipFill>
+                    <a:blip r:embed="rId16">
+                      <a:extLst>
+                        <a:ext uri="{28A0092B-C50C-407E-A947-70E740481C1C}">
+                          <a14:useLocalDpi xmlns:a14="http://schemas.microsoft.com/office/drawing/2010/main" val="0"/>
+                        </a:ext>
+                      </a:extLst>
+                    </a:blip>
+                    <a:srcRect/>
+                    <a:stretch>
+                      <a:fillRect/>
+                    </a:stretch>
+                  </pic:blipFill>
+                  <pic:spPr bwMode="auto">
+                    <a:xfrm>
+                      <a:off x="0" y="0"/>
+                      <a:ext cx="3558925" cy="1998827"/>
+                    </a:xfrm>
+                    <a:prstGeom prst="rect">
+                      <a:avLst/>
+                    </a:prstGeom>
+                    <a:noFill/>
+                    <a:ln>
+                      <a:noFill/>
+                    </a:ln>
+                  </pic:spPr>
+                </pic:pic>
+              </a:graphicData>
+            </a:graphic>
+          </wp:inline>
+        </w:drawing>
+      </w:r>
+    </w:p>
     <w:sectPr>
-      <w:headerReference w:type="default" r:id="rId14"/>
-      <w:footerReference w:type="default" r:id="rId15"/>
+      <w:headerReference w:type="default" r:id="rId17"/>
+      <w:footerReference w:type="default" r:id="rId18"/>
       <w:pgSz w:w="12240" w:h="15840"/>
       <w:pgMar w:top="1440" w:right="1440" w:bottom="1440" w:left="1440" w:header="720" w:footer="720" w:gutter="0"/>
       <w:cols w:space="720"/>
@@ -3109,6 +3600,7 @@
         <w:docPartUnique/>
       </w:docPartObj>
     </w:sdtPr>
+    <w:sdtEndPr/>
     <w:sdtContent>
       <w:p>
         <w:pPr>
@@ -3696,6 +4188,155 @@
     </w:lvl>
   </w:abstractNum>
   <w:abstractNum w:abstractNumId="3" w15:restartNumberingAfterBreak="0">
+    <w:nsid w:val="3DBD4B10"/>
+    <w:multiLevelType w:val="multilevel"/>
+    <w:tmpl w:val="D9CAA0D8"/>
+    <w:lvl w:ilvl="0">
+      <w:start w:val="1"/>
+      <w:numFmt w:val="bullet"/>
+      <w:lvlText w:val=""/>
+      <w:lvlJc w:val="left"/>
+      <w:pPr>
+        <w:tabs>
+          <w:tab w:val="num" w:pos="720"/>
+        </w:tabs>
+        <w:ind w:left="720" w:hanging="360"/>
+      </w:pPr>
+      <w:rPr>
+        <w:rFonts w:ascii="Symbol" w:hAnsi="Symbol" w:hint="default"/>
+        <w:sz w:val="20"/>
+      </w:rPr>
+    </w:lvl>
+    <w:lvl w:ilvl="1" w:tentative="1">
+      <w:start w:val="1"/>
+      <w:numFmt w:val="bullet"/>
+      <w:lvlText w:val="o"/>
+      <w:lvlJc w:val="left"/>
+      <w:pPr>
+        <w:tabs>
+          <w:tab w:val="num" w:pos="1440"/>
+        </w:tabs>
+        <w:ind w:left="1440" w:hanging="360"/>
+      </w:pPr>
+      <w:rPr>
+        <w:rFonts w:ascii="Courier New" w:hAnsi="Courier New" w:hint="default"/>
+        <w:sz w:val="20"/>
+      </w:rPr>
+    </w:lvl>
+    <w:lvl w:ilvl="2" w:tentative="1">
+      <w:start w:val="1"/>
+      <w:numFmt w:val="bullet"/>
+      <w:lvlText w:val=""/>
+      <w:lvlJc w:val="left"/>
+      <w:pPr>
+        <w:tabs>
+          <w:tab w:val="num" w:pos="2160"/>
+        </w:tabs>
+        <w:ind w:left="2160" w:hanging="360"/>
+      </w:pPr>
+      <w:rPr>
+        <w:rFonts w:ascii="Wingdings" w:hAnsi="Wingdings" w:hint="default"/>
+        <w:sz w:val="20"/>
+      </w:rPr>
+    </w:lvl>
+    <w:lvl w:ilvl="3" w:tentative="1">
+      <w:start w:val="1"/>
+      <w:numFmt w:val="bullet"/>
+      <w:lvlText w:val=""/>
+      <w:lvlJc w:val="left"/>
+      <w:pPr>
+        <w:tabs>
+          <w:tab w:val="num" w:pos="2880"/>
+        </w:tabs>
+        <w:ind w:left="2880" w:hanging="360"/>
+      </w:pPr>
+      <w:rPr>
+        <w:rFonts w:ascii="Wingdings" w:hAnsi="Wingdings" w:hint="default"/>
+        <w:sz w:val="20"/>
+      </w:rPr>
+    </w:lvl>
+    <w:lvl w:ilvl="4" w:tentative="1">
+      <w:start w:val="1"/>
+      <w:numFmt w:val="bullet"/>
+      <w:lvlText w:val=""/>
+      <w:lvlJc w:val="left"/>
+      <w:pPr>
+        <w:tabs>
+          <w:tab w:val="num" w:pos="3600"/>
+        </w:tabs>
+        <w:ind w:left="3600" w:hanging="360"/>
+      </w:pPr>
+      <w:rPr>
+        <w:rFonts w:ascii="Wingdings" w:hAnsi="Wingdings" w:hint="default"/>
+        <w:sz w:val="20"/>
+      </w:rPr>
+    </w:lvl>
+    <w:lvl w:ilvl="5" w:tentative="1">
+      <w:start w:val="1"/>
+      <w:numFmt w:val="bullet"/>
+      <w:lvlText w:val=""/>
+      <w:lvlJc w:val="left"/>
+      <w:pPr>
+        <w:tabs>
+          <w:tab w:val="num" w:pos="4320"/>
+        </w:tabs>
+        <w:ind w:left="4320" w:hanging="360"/>
+      </w:pPr>
+      <w:rPr>
+        <w:rFonts w:ascii="Wingdings" w:hAnsi="Wingdings" w:hint="default"/>
+        <w:sz w:val="20"/>
+      </w:rPr>
+    </w:lvl>
+    <w:lvl w:ilvl="6" w:tentative="1">
+      <w:start w:val="1"/>
+      <w:numFmt w:val="bullet"/>
+      <w:lvlText w:val=""/>
+      <w:lvlJc w:val="left"/>
+      <w:pPr>
+        <w:tabs>
+          <w:tab w:val="num" w:pos="5040"/>
+        </w:tabs>
+        <w:ind w:left="5040" w:hanging="360"/>
+      </w:pPr>
+      <w:rPr>
+        <w:rFonts w:ascii="Wingdings" w:hAnsi="Wingdings" w:hint="default"/>
+        <w:sz w:val="20"/>
+      </w:rPr>
+    </w:lvl>
+    <w:lvl w:ilvl="7" w:tentative="1">
+      <w:start w:val="1"/>
+      <w:numFmt w:val="bullet"/>
+      <w:lvlText w:val=""/>
+      <w:lvlJc w:val="left"/>
+      <w:pPr>
+        <w:tabs>
+          <w:tab w:val="num" w:pos="5760"/>
+        </w:tabs>
+        <w:ind w:left="5760" w:hanging="360"/>
+      </w:pPr>
+      <w:rPr>
+        <w:rFonts w:ascii="Wingdings" w:hAnsi="Wingdings" w:hint="default"/>
+        <w:sz w:val="20"/>
+      </w:rPr>
+    </w:lvl>
+    <w:lvl w:ilvl="8" w:tentative="1">
+      <w:start w:val="1"/>
+      <w:numFmt w:val="bullet"/>
+      <w:lvlText w:val=""/>
+      <w:lvlJc w:val="left"/>
+      <w:pPr>
+        <w:tabs>
+          <w:tab w:val="num" w:pos="6480"/>
+        </w:tabs>
+        <w:ind w:left="6480" w:hanging="360"/>
+      </w:pPr>
+      <w:rPr>
+        <w:rFonts w:ascii="Wingdings" w:hAnsi="Wingdings" w:hint="default"/>
+        <w:sz w:val="20"/>
+      </w:rPr>
+    </w:lvl>
+  </w:abstractNum>
+  <w:abstractNum w:abstractNumId="4" w15:restartNumberingAfterBreak="0">
     <w:nsid w:val="4A2645CC"/>
     <w:multiLevelType w:val="multilevel"/>
     <w:tmpl w:val="72C20122"/>
@@ -3840,7 +4481,7 @@
       </w:rPr>
     </w:lvl>
   </w:abstractNum>
-  <w:abstractNum w:abstractNumId="4" w15:restartNumberingAfterBreak="0">
+  <w:abstractNum w:abstractNumId="5" w15:restartNumberingAfterBreak="0">
     <w:nsid w:val="60A26E43"/>
     <w:multiLevelType w:val="multilevel"/>
     <w:tmpl w:val="B4B65374"/>
@@ -3989,7 +4630,7 @@
       </w:rPr>
     </w:lvl>
   </w:abstractNum>
-  <w:abstractNum w:abstractNumId="5" w15:restartNumberingAfterBreak="0">
+  <w:abstractNum w:abstractNumId="6" w15:restartNumberingAfterBreak="0">
     <w:nsid w:val="77386953"/>
     <w:multiLevelType w:val="multilevel"/>
     <w:tmpl w:val="B3DA2BAC"/>
@@ -4139,22 +4780,25 @@
     </w:lvl>
   </w:abstractNum>
   <w:num w:numId="1">
-    <w:abstractNumId w:val="5"/>
+    <w:abstractNumId w:val="6"/>
   </w:num>
   <w:num w:numId="2">
-    <w:abstractNumId w:val="4"/>
+    <w:abstractNumId w:val="5"/>
   </w:num>
   <w:num w:numId="3">
     <w:abstractNumId w:val="0"/>
   </w:num>
   <w:num w:numId="4">
-    <w:abstractNumId w:val="3"/>
+    <w:abstractNumId w:val="4"/>
   </w:num>
   <w:num w:numId="5">
     <w:abstractNumId w:val="2"/>
   </w:num>
   <w:num w:numId="6">
     <w:abstractNumId w:val="1"/>
+  </w:num>
+  <w:num w:numId="7">
+    <w:abstractNumId w:val="3"/>
   </w:num>
 </w:numbering>
 </file>
@@ -5343,6 +5987,23 @@
       <w:ind w:left="200"/>
     </w:pPr>
   </w:style>
+  <w:style w:type="paragraph" w:styleId="Normaalweb">
+    <w:name w:val="Normal (Web)"/>
+    <w:basedOn w:val="Standaard"/>
+    <w:uiPriority w:val="99"/>
+    <w:semiHidden/>
+    <w:unhideWhenUsed/>
+    <w:rsid w:val="000901A2"/>
+    <w:pPr>
+      <w:spacing w:beforeAutospacing="1" w:after="100" w:afterAutospacing="1" w:line="240" w:lineRule="auto"/>
+    </w:pPr>
+    <w:rPr>
+      <w:rFonts w:ascii="Times New Roman" w:eastAsia="Times New Roman" w:hAnsi="Times New Roman" w:cs="Times New Roman"/>
+      <w:sz w:val="24"/>
+      <w:szCs w:val="24"/>
+      <w:lang w:val="en-US"/>
+    </w:rPr>
+  </w:style>
 </w:styles>
 </file>
 
@@ -5646,7 +6307,7 @@
 </file>
 
 <file path=customXml/itemProps1.xml><?xml version="1.0" encoding="utf-8"?>
-<ds:datastoreItem xmlns:ds="http://schemas.openxmlformats.org/officeDocument/2006/customXml" ds:itemID="{8924FED7-6DDE-4485-B2F6-1E09659C3FAC}">
+<ds:datastoreItem xmlns:ds="http://schemas.openxmlformats.org/officeDocument/2006/customXml" ds:itemID="{878C699C-01FE-403B-8E57-D6F2D64F9444}">
   <ds:schemaRefs>
     <ds:schemaRef ds:uri="http://schemas.openxmlformats.org/officeDocument/2006/bibliography"/>
   </ds:schemaRefs>

</xml_diff>